<commit_message>
Update SRS and README
</commit_message>
<xml_diff>
--- a/DOC/SRS.docx
+++ b/DOC/SRS.docx
@@ -320,8 +320,17 @@
           <w:sz w:val="32"/>
           <w:szCs w:val="32"/>
         </w:rPr>
-        <w:t>………………………………………………… 2</w:t>
-      </w:r>
+        <w:t xml:space="preserve">………………………………………………… </w:t>
+      </w:r>
+      <w:proofErr w:type="gramStart"/>
+      <w:r>
+        <w:rPr>
+          <w:sz w:val="32"/>
+          <w:szCs w:val="32"/>
+        </w:rPr>
+        <w:t>2</w:t>
+      </w:r>
+      <w:proofErr w:type="gramEnd"/>
     </w:p>
     <w:p>
       <w:pPr>
@@ -413,7 +422,23 @@
           <w:sz w:val="32"/>
           <w:szCs w:val="32"/>
         </w:rPr>
-        <w:t>……………………….. 2</w:t>
+        <w:t>……………………</w:t>
+      </w:r>
+      <w:proofErr w:type="gramStart"/>
+      <w:r>
+        <w:rPr>
+          <w:sz w:val="32"/>
+          <w:szCs w:val="32"/>
+        </w:rPr>
+        <w:t>…..</w:t>
+      </w:r>
+      <w:proofErr w:type="gramEnd"/>
+      <w:r>
+        <w:rPr>
+          <w:sz w:val="32"/>
+          <w:szCs w:val="32"/>
+        </w:rPr>
+        <w:t xml:space="preserve"> 2</w:t>
       </w:r>
     </w:p>
     <w:p>
@@ -1853,6 +1878,7 @@
               </w:rPr>
               <w:t xml:space="preserve"> Display number on lcd by send </w:t>
             </w:r>
+            <w:proofErr w:type="gramStart"/>
             <w:r>
               <w:rPr>
                 <w:sz w:val="28"/>
@@ -1860,6 +1886,7 @@
               </w:rPr>
               <w:t>command</w:t>
             </w:r>
+            <w:proofErr w:type="gramEnd"/>
           </w:p>
           <w:p>
             <w:pPr>
@@ -2268,13 +2295,6 @@
                 <w:szCs w:val="28"/>
               </w:rPr>
               <w:t xml:space="preserve">Wait to Take threshold of brightness from user and compare it with the actual brightness to turn on or off blue led </w:t>
-            </w:r>
-            <w:r>
-              <w:rPr>
-                <w:sz w:val="28"/>
-                <w:szCs w:val="28"/>
-              </w:rPr>
-              <w:t>and can edit threshold by button</w:t>
             </w:r>
           </w:p>
         </w:tc>

</xml_diff>